<commit_message>
alteração em algumas coisas no projeto, banco de dados e atividades passadas.
</commit_message>
<xml_diff>
--- a/ExercícioAula03.docx
+++ b/ExercícioAula03.docx
@@ -1,6 +1,6 @@
 
 <file path=word/document.xml><?xml version="1.0" encoding="utf-8"?>
-<w:document xmlns:wpc="http://schemas.microsoft.com/office/word/2010/wordprocessingCanvas" xmlns:mc="http://schemas.openxmlformats.org/markup-compatibility/2006" xmlns:o="urn:schemas-microsoft-com:office:office" xmlns:r="http://schemas.openxmlformats.org/officeDocument/2006/relationships" xmlns:m="http://schemas.openxmlformats.org/officeDocument/2006/math" xmlns:v="urn:schemas-microsoft-com:vml" xmlns:wp14="http://schemas.microsoft.com/office/word/2010/wordprocessingDrawing" xmlns:wp="http://schemas.openxmlformats.org/drawingml/2006/wordprocessingDrawing" xmlns:w10="urn:schemas-microsoft-com:office:word" xmlns:w="http://schemas.openxmlformats.org/wordprocessingml/2006/main" xmlns:w14="http://schemas.microsoft.com/office/word/2010/wordml" xmlns:w15="http://schemas.microsoft.com/office/word/2012/wordml" xmlns:wpg="http://schemas.microsoft.com/office/word/2010/wordprocessingGroup" xmlns:wpi="http://schemas.microsoft.com/office/word/2010/wordprocessingInk" xmlns:wne="http://schemas.microsoft.com/office/word/2006/wordml" xmlns:wps="http://schemas.microsoft.com/office/word/2010/wordprocessingShape" mc:Ignorable="w14 w15 wp14">
+<w:document xmlns:wpc="http://schemas.microsoft.com/office/word/2010/wordprocessingCanvas" xmlns:cx="http://schemas.microsoft.com/office/drawing/2014/chartex" xmlns:cx1="http://schemas.microsoft.com/office/drawing/2015/9/8/chartex" xmlns:cx2="http://schemas.microsoft.com/office/drawing/2015/10/21/chartex" xmlns:cx3="http://schemas.microsoft.com/office/drawing/2016/5/9/chartex" xmlns:cx4="http://schemas.microsoft.com/office/drawing/2016/5/10/chartex" xmlns:cx5="http://schemas.microsoft.com/office/drawing/2016/5/11/chartex" xmlns:cx6="http://schemas.microsoft.com/office/drawing/2016/5/12/chartex" xmlns:cx7="http://schemas.microsoft.com/office/drawing/2016/5/13/chartex" xmlns:cx8="http://schemas.microsoft.com/office/drawing/2016/5/14/chartex" xmlns:mc="http://schemas.openxmlformats.org/markup-compatibility/2006" xmlns:aink="http://schemas.microsoft.com/office/drawing/2016/ink" xmlns:am3d="http://schemas.microsoft.com/office/drawing/2017/model3d" xmlns:o="urn:schemas-microsoft-com:office:office" xmlns:r="http://schemas.openxmlformats.org/officeDocument/2006/relationships" xmlns:m="http://schemas.openxmlformats.org/officeDocument/2006/math" xmlns:v="urn:schemas-microsoft-com:vml" xmlns:wp14="http://schemas.microsoft.com/office/word/2010/wordprocessingDrawing" xmlns:wp="http://schemas.openxmlformats.org/drawingml/2006/wordprocessingDrawing" xmlns:w10="urn:schemas-microsoft-com:office:word" xmlns:w="http://schemas.openxmlformats.org/wordprocessingml/2006/main" xmlns:w14="http://schemas.microsoft.com/office/word/2010/wordml" xmlns:w15="http://schemas.microsoft.com/office/word/2012/wordml" xmlns:w16cex="http://schemas.microsoft.com/office/word/2018/wordml/cex" xmlns:w16cid="http://schemas.microsoft.com/office/word/2016/wordml/cid" xmlns:w16="http://schemas.microsoft.com/office/word/2018/wordml" xmlns:w16se="http://schemas.microsoft.com/office/word/2015/wordml/symex" xmlns:wpg="http://schemas.microsoft.com/office/word/2010/wordprocessingGroup" xmlns:wpi="http://schemas.microsoft.com/office/word/2010/wordprocessingInk" xmlns:wne="http://schemas.microsoft.com/office/word/2006/wordml" xmlns:wps="http://schemas.microsoft.com/office/word/2010/wordprocessingShape" mc:Ignorable="w14 w15 w16se w16cid w16 w16cex wp14">
   <w:body>
     <w:p>
       <w:r>
@@ -214,8 +214,36 @@
                 <w:color w:val="000000"/>
                 <w:lang w:eastAsia="pt-BR"/>
               </w:rPr>
-              <w:t xml:space="preserve"> Petermann Yugue</w:t>
-            </w:r>
+              <w:t xml:space="preserve"> </w:t>
+            </w:r>
+            <w:proofErr w:type="spellStart"/>
+            <w:r>
+              <w:rPr>
+                <w:rFonts w:ascii="Calibri" w:eastAsia="Times New Roman" w:hAnsi="Calibri" w:cs="Calibri"/>
+                <w:color w:val="000000"/>
+                <w:lang w:eastAsia="pt-BR"/>
+              </w:rPr>
+              <w:t>Petermann</w:t>
+            </w:r>
+            <w:proofErr w:type="spellEnd"/>
+            <w:r>
+              <w:rPr>
+                <w:rFonts w:ascii="Calibri" w:eastAsia="Times New Roman" w:hAnsi="Calibri" w:cs="Calibri"/>
+                <w:color w:val="000000"/>
+                <w:lang w:eastAsia="pt-BR"/>
+              </w:rPr>
+              <w:t xml:space="preserve"> </w:t>
+            </w:r>
+            <w:proofErr w:type="spellStart"/>
+            <w:r>
+              <w:rPr>
+                <w:rFonts w:ascii="Calibri" w:eastAsia="Times New Roman" w:hAnsi="Calibri" w:cs="Calibri"/>
+                <w:color w:val="000000"/>
+                <w:lang w:eastAsia="pt-BR"/>
+              </w:rPr>
+              <w:t>Yugue</w:t>
+            </w:r>
+            <w:proofErr w:type="spellEnd"/>
           </w:p>
         </w:tc>
       </w:tr>
@@ -411,18 +439,21 @@
       </w:pPr>
       <w:r>
         <w:lastRenderedPageBreak/>
-        <w:t xml:space="preserve">Listar no mínimo 2 tarefas realizadas pelos funcionários de cada área da empresa (retaguarda, vendas e equipe de TI), indicar a frequência da realização da tarefa (quantas vezes por hora, diariamente, semanalmente, mensalmente, </w:t>
+        <w:t xml:space="preserve">Listar no mínimo 2 tarefas realizadas pelos funcionários de cada área da empresa (retaguarda, vendas e equipe de TI), indicar a frequência da realização da tarefa (quantas vezes por hora, diariamente, semanalmente, </w:t>
+      </w:r>
+      <w:proofErr w:type="gramStart"/>
+      <w:r>
+        <w:t xml:space="preserve">mensalmente, </w:t>
       </w:r>
       <w:proofErr w:type="spellStart"/>
       <w:r>
         <w:t>etc</w:t>
       </w:r>
       <w:proofErr w:type="spellEnd"/>
+      <w:proofErr w:type="gramEnd"/>
       <w:r>
         <w:t>) e descrever qual o fluxo de trabalho para que a tarefa seja realizada.</w:t>
       </w:r>
-      <w:bookmarkStart w:id="0" w:name="_GoBack"/>
-      <w:bookmarkEnd w:id="0"/>
     </w:p>
     <w:p>
       <w:pPr>
@@ -641,7 +672,6 @@
                 <w:lang w:eastAsia="pt-BR"/>
               </w:rPr>
             </w:pPr>
-            <w:proofErr w:type="gramStart"/>
             <w:r>
               <w:rPr>
                 <w:rFonts w:ascii="Calibri" w:eastAsia="Times New Roman" w:hAnsi="Calibri" w:cs="Calibri"/>
@@ -652,7 +682,6 @@
               </w:rPr>
               <w:t>retaguarda</w:t>
             </w:r>
-            <w:proofErr w:type="gramEnd"/>
           </w:p>
         </w:tc>
         <w:tc>
@@ -922,7 +951,6 @@
                 <w:lang w:eastAsia="pt-BR"/>
               </w:rPr>
             </w:pPr>
-            <w:proofErr w:type="gramStart"/>
             <w:r>
               <w:rPr>
                 <w:rFonts w:ascii="Calibri" w:eastAsia="Times New Roman" w:hAnsi="Calibri" w:cs="Calibri"/>
@@ -933,7 +961,6 @@
               </w:rPr>
               <w:t>vendas</w:t>
             </w:r>
-            <w:proofErr w:type="gramEnd"/>
           </w:p>
         </w:tc>
         <w:tc>
@@ -1313,8 +1340,18 @@
                 <w:color w:val="000000"/>
                 <w:lang w:eastAsia="pt-BR"/>
               </w:rPr>
-              <w:t>Procurar e identificar "bugs" ou melhorias no software da empresa para aperfeiçoa-lo</w:t>
-            </w:r>
+              <w:t xml:space="preserve">Procurar e identificar "bugs" ou melhorias no software da empresa para </w:t>
+            </w:r>
+            <w:proofErr w:type="gramStart"/>
+            <w:r>
+              <w:rPr>
+                <w:rFonts w:ascii="Calibri" w:eastAsia="Times New Roman" w:hAnsi="Calibri" w:cs="Calibri"/>
+                <w:color w:val="000000"/>
+                <w:lang w:eastAsia="pt-BR"/>
+              </w:rPr>
+              <w:t>aperfeiçoa-lo</w:t>
+            </w:r>
+            <w:proofErr w:type="gramEnd"/>
           </w:p>
         </w:tc>
       </w:tr>
@@ -1446,8 +1483,18 @@
                 <w:color w:val="000000"/>
                 <w:lang w:eastAsia="pt-BR"/>
               </w:rPr>
-              <w:t>Para cada cliente novo, devesse registrar os dados do mesmo</w:t>
-            </w:r>
+              <w:t xml:space="preserve">Para cada cliente novo, devesse registrar os dados </w:t>
+            </w:r>
+            <w:proofErr w:type="gramStart"/>
+            <w:r>
+              <w:rPr>
+                <w:rFonts w:ascii="Calibri" w:eastAsia="Times New Roman" w:hAnsi="Calibri" w:cs="Calibri"/>
+                <w:color w:val="000000"/>
+                <w:lang w:eastAsia="pt-BR"/>
+              </w:rPr>
+              <w:t>do mesmo</w:t>
+            </w:r>
+            <w:proofErr w:type="gramEnd"/>
           </w:p>
         </w:tc>
       </w:tr>
@@ -1478,11 +1525,81 @@
         </w:numPr>
       </w:pPr>
       <w:r>
+        <w:rPr>
+          <w:b/>
+          <w:bCs/>
+          <w:noProof/>
+        </w:rPr>
+        <w:lastRenderedPageBreak/>
+        <w:drawing>
+          <wp:anchor distT="0" distB="0" distL="114300" distR="114300" simplePos="0" relativeHeight="251658240" behindDoc="0" locked="0" layoutInCell="1" allowOverlap="1" wp14:anchorId="6A7004ED" wp14:editId="4C9B4025">
+            <wp:simplePos x="0" y="0"/>
+            <wp:positionH relativeFrom="column">
+              <wp:posOffset>233680</wp:posOffset>
+            </wp:positionH>
+            <wp:positionV relativeFrom="paragraph">
+              <wp:posOffset>443865</wp:posOffset>
+            </wp:positionV>
+            <wp:extent cx="3171825" cy="2266950"/>
+            <wp:effectExtent l="0" t="0" r="9525" b="0"/>
+            <wp:wrapTopAndBottom/>
+            <wp:docPr id="1" name="Imagem 1" descr="Uma imagem contendo captura de tela&#10;&#10;Descrição gerada automaticamente"/>
+            <wp:cNvGraphicFramePr>
+              <a:graphicFrameLocks xmlns:a="http://schemas.openxmlformats.org/drawingml/2006/main" noChangeAspect="1"/>
+            </wp:cNvGraphicFramePr>
+            <a:graphic xmlns:a="http://schemas.openxmlformats.org/drawingml/2006/main">
+              <a:graphicData uri="http://schemas.openxmlformats.org/drawingml/2006/picture">
+                <pic:pic xmlns:pic="http://schemas.openxmlformats.org/drawingml/2006/picture">
+                  <pic:nvPicPr>
+                    <pic:cNvPr id="1" name="ProdutosEServiços.jpg"/>
+                    <pic:cNvPicPr/>
+                  </pic:nvPicPr>
+                  <pic:blipFill>
+                    <a:blip r:embed="rId5">
+                      <a:extLst>
+                        <a:ext uri="{28A0092B-C50C-407E-A947-70E740481C1C}">
+                          <a14:useLocalDpi xmlns:a14="http://schemas.microsoft.com/office/drawing/2010/main" val="0"/>
+                        </a:ext>
+                      </a:extLst>
+                    </a:blip>
+                    <a:stretch>
+                      <a:fillRect/>
+                    </a:stretch>
+                  </pic:blipFill>
+                  <pic:spPr>
+                    <a:xfrm>
+                      <a:off x="0" y="0"/>
+                      <a:ext cx="3171825" cy="2266950"/>
+                    </a:xfrm>
+                    <a:prstGeom prst="rect">
+                      <a:avLst/>
+                    </a:prstGeom>
+                  </pic:spPr>
+                </pic:pic>
+              </a:graphicData>
+            </a:graphic>
+            <wp14:sizeRelH relativeFrom="margin">
+              <wp14:pctWidth>0</wp14:pctWidth>
+            </wp14:sizeRelH>
+          </wp:anchor>
+        </w:drawing>
+      </w:r>
+      <w:r>
         <w:t>Listar os principais produtos OU serviços fornecidos pelo cliente dentro da área escolhida (mínimo de 5 categorias de produtos OU 3 serviços – depende da área escolhida).</w:t>
       </w:r>
     </w:p>
-    <w:p>
-      <w:r>
+    <w:p/>
+    <w:p/>
+    <w:p/>
+    <w:p/>
+    <w:p/>
+    <w:p/>
+    <w:p/>
+    <w:p/>
+    <w:p/>
+    <w:p>
+      <w:r>
+        <w:lastRenderedPageBreak/>
         <w:t>Responder as seguintes questões, baseado no caso reescrito:</w:t>
       </w:r>
     </w:p>
@@ -1493,10 +1610,38 @@
           <w:ilvl w:val="0"/>
           <w:numId w:val="2"/>
         </w:numPr>
-      </w:pPr>
-      <w:r>
+        <w:jc w:val="both"/>
+        <w:rPr>
+          <w:b/>
+          <w:bCs/>
+        </w:rPr>
+      </w:pPr>
+      <w:r>
+        <w:rPr>
+          <w:b/>
+          <w:bCs/>
+        </w:rPr>
         <w:t>Como um sistema web rodando em um ambiente centralizado pode auxiliar no crescimento da empresa (implantação de novas filiais em diversas cidades)?</w:t>
       </w:r>
+    </w:p>
+    <w:p>
+      <w:pPr>
+        <w:pStyle w:val="PargrafodaLista"/>
+        <w:jc w:val="both"/>
+      </w:pPr>
+      <w:r>
+        <w:t>R: As principais vantagens de um sistema web centralizado seria a segurança que é um ponto fundamental de um sistema e o desenvolvimento, manutenção, atualização são colocadas no servidor para que os usuários acessem, ao invés de ter a necessidade de instalar o sistema em várias máquinas diferentes.</w:t>
+      </w:r>
+    </w:p>
+    <w:p>
+      <w:pPr>
+        <w:pStyle w:val="PargrafodaLista"/>
+        <w:jc w:val="both"/>
+        <w:rPr>
+          <w:b/>
+          <w:bCs/>
+        </w:rPr>
+      </w:pPr>
     </w:p>
     <w:p>
       <w:pPr>
@@ -1505,10 +1650,91 @@
           <w:ilvl w:val="0"/>
           <w:numId w:val="2"/>
         </w:numPr>
-      </w:pPr>
-      <w:r>
+        <w:jc w:val="both"/>
+        <w:rPr>
+          <w:b/>
+          <w:bCs/>
+        </w:rPr>
+      </w:pPr>
+      <w:r>
+        <w:rPr>
+          <w:b/>
+          <w:bCs/>
+        </w:rPr>
         <w:t>Identificar e listar as principais funcionalidades que deverão ser desenvolvidas para resolver os problemas da empresa e indicar a qual área ou pessoa da empresa será beneficiada. Indicar também quem será o usuário da funcionalidade.</w:t>
       </w:r>
+    </w:p>
+    <w:p>
+      <w:pPr>
+        <w:pStyle w:val="PargrafodaLista"/>
+        <w:jc w:val="both"/>
+      </w:pPr>
+      <w:r>
+        <w:t>R: - Facilidade na obtenção de informações quando necessário. (área beneficiada: todas / usuário: retaguarda, administrativo, vendas)</w:t>
+      </w:r>
+    </w:p>
+    <w:p>
+      <w:pPr>
+        <w:pStyle w:val="PargrafodaLista"/>
+        <w:jc w:val="both"/>
+      </w:pPr>
+      <w:r>
+        <w:t>-Eliminar erros na entrada de dados. (área beneficiada: TI / usuário: vendas)</w:t>
+      </w:r>
+      <w:r>
+        <w:t xml:space="preserve"> </w:t>
+      </w:r>
+    </w:p>
+    <w:p>
+      <w:pPr>
+        <w:pStyle w:val="PargrafodaLista"/>
+        <w:jc w:val="both"/>
+      </w:pPr>
+      <w:r>
+        <w:t xml:space="preserve">-Promover a comunicação entre a matriz e as filiais. (área beneficiada: todas / usuário: administrativo) </w:t>
+      </w:r>
+    </w:p>
+    <w:p>
+      <w:pPr>
+        <w:pStyle w:val="PargrafodaLista"/>
+        <w:jc w:val="both"/>
+      </w:pPr>
+      <w:r>
+        <w:t>-Áreas responsáveis por suas próprias tarefas, aumentando a produtividade. (área beneficiada: todas / usuário: todos)</w:t>
+      </w:r>
+    </w:p>
+    <w:p>
+      <w:pPr>
+        <w:pStyle w:val="PargrafodaLista"/>
+        <w:jc w:val="both"/>
+      </w:pPr>
+      <w:r>
+        <w:t>-Automatização de atividades rotineiras. (área beneficiada: vendas, retaguarda / usuário: TI)</w:t>
+      </w:r>
+    </w:p>
+    <w:p>
+      <w:pPr>
+        <w:pStyle w:val="PargrafodaLista"/>
+        <w:jc w:val="both"/>
+      </w:pPr>
+      <w:r>
+        <w:t>-Comunicação rápida e precisa em caso de erros. (área beneficiada: todas / usuário: TI)</w:t>
+      </w:r>
+    </w:p>
+    <w:p>
+      <w:pPr>
+        <w:pStyle w:val="PargrafodaLista"/>
+        <w:jc w:val="both"/>
+      </w:pPr>
+      <w:r>
+        <w:t>-Acompanhamento online do faturamento total da empresa. (área beneficiada: administrativo / usuário: administrativo)</w:t>
+      </w:r>
+    </w:p>
+    <w:p>
+      <w:pPr>
+        <w:pStyle w:val="PargrafodaLista"/>
+        <w:jc w:val="both"/>
+      </w:pPr>
     </w:p>
     <w:p>
       <w:pPr>
@@ -1517,10 +1743,72 @@
           <w:ilvl w:val="0"/>
           <w:numId w:val="2"/>
         </w:numPr>
-      </w:pPr>
-      <w:r>
+        <w:jc w:val="both"/>
+        <w:rPr>
+          <w:b/>
+          <w:bCs/>
+        </w:rPr>
+      </w:pPr>
+      <w:r>
+        <w:rPr>
+          <w:b/>
+          <w:bCs/>
+        </w:rPr>
         <w:t>A partir das funcionalidades identificadas, listar as quatro funcionalidades mais prioritárias, classificando com o valor “1” a mais prioritária, “2” com a segunda mais prioritária, e assim por diante. Justificar o motivo da classificação.</w:t>
       </w:r>
+    </w:p>
+    <w:p>
+      <w:pPr>
+        <w:pStyle w:val="PargrafodaLista"/>
+        <w:jc w:val="both"/>
+        <w:rPr>
+          <w:sz w:val="24"/>
+          <w:szCs w:val="24"/>
+        </w:rPr>
+      </w:pPr>
+      <w:r>
+        <w:t>R: 1</w:t>
+      </w:r>
+      <w:r>
+        <w:rPr>
+          <w:sz w:val="24"/>
+          <w:szCs w:val="24"/>
+        </w:rPr>
+        <w:t>º Facilidade na obtenção de informações (Fácil acesso a informações é uma necessidade que garante mais eficiência no trabalho)</w:t>
+      </w:r>
+    </w:p>
+    <w:p>
+      <w:pPr>
+        <w:pStyle w:val="PargrafodaLista"/>
+        <w:jc w:val="both"/>
+      </w:pPr>
+      <w:r>
+        <w:t xml:space="preserve">     2º Acompanhamento online do faturamento total da empresa (Necessário para que o setor administrativo fique no controle da parte financeira)</w:t>
+      </w:r>
+    </w:p>
+    <w:p>
+      <w:pPr>
+        <w:pStyle w:val="PargrafodaLista"/>
+        <w:jc w:val="both"/>
+      </w:pPr>
+      <w:r>
+        <w:t xml:space="preserve">     3º Promover comunicação entre a matriz e as filiais (Possibilita um ambiente mais aberto com troca de informações, aumentando a organização)</w:t>
+      </w:r>
+    </w:p>
+    <w:p>
+      <w:pPr>
+        <w:pStyle w:val="PargrafodaLista"/>
+        <w:jc w:val="both"/>
+      </w:pPr>
+      <w:r>
+        <w:t xml:space="preserve">     4º Eliminar erros na entrada de dados (Dados inseridos são atualizados automaticamente garantindo agilidade para os funcionários)</w:t>
+      </w:r>
+    </w:p>
+    <w:p>
+      <w:pPr>
+        <w:pStyle w:val="PargrafodaLista"/>
+        <w:jc w:val="both"/>
+      </w:pPr>
     </w:p>
     <w:p>
       <w:pPr>
@@ -1529,10 +1817,47 @@
           <w:ilvl w:val="0"/>
           <w:numId w:val="2"/>
         </w:numPr>
-      </w:pPr>
-      <w:r>
+        <w:jc w:val="both"/>
+        <w:rPr>
+          <w:b/>
+          <w:bCs/>
+        </w:rPr>
+      </w:pPr>
+      <w:r>
+        <w:rPr>
+          <w:b/>
+          <w:bCs/>
+        </w:rPr>
         <w:t>Quais são as vantagens que o sistema irá trazer para a área de produtos/serviços (retaguarda)?</w:t>
       </w:r>
+    </w:p>
+    <w:p>
+      <w:pPr>
+        <w:pStyle w:val="PargrafodaLista"/>
+        <w:jc w:val="both"/>
+      </w:pPr>
+      <w:r>
+        <w:t xml:space="preserve">R: </w:t>
+      </w:r>
+      <w:r>
+        <w:t xml:space="preserve">O sistema possui a comunicação entre as filiais e matriz, auxiliando assim em toda a parte da transmissão de informações de estoque e referente </w:t>
+      </w:r>
+      <w:r>
+        <w:t xml:space="preserve">    </w:t>
+      </w:r>
+      <w:r>
+        <w:t>as diversidades de produtos e serviços.</w:t>
+      </w:r>
+    </w:p>
+    <w:p>
+      <w:pPr>
+        <w:pStyle w:val="PargrafodaLista"/>
+        <w:jc w:val="both"/>
+        <w:rPr>
+          <w:b/>
+          <w:bCs/>
+        </w:rPr>
+      </w:pPr>
     </w:p>
     <w:p>
       <w:pPr>
@@ -1541,10 +1866,40 @@
           <w:ilvl w:val="0"/>
           <w:numId w:val="2"/>
         </w:numPr>
-      </w:pPr>
-      <w:r>
+        <w:jc w:val="both"/>
+        <w:rPr>
+          <w:b/>
+          <w:bCs/>
+        </w:rPr>
+      </w:pPr>
+      <w:r>
+        <w:rPr>
+          <w:b/>
+          <w:bCs/>
+        </w:rPr>
+        <w:lastRenderedPageBreak/>
         <w:t>Quais são as vantagens que o sistema irá trazer para a área de vendas?</w:t>
       </w:r>
+    </w:p>
+    <w:p>
+      <w:pPr>
+        <w:pStyle w:val="PargrafodaLista"/>
+        <w:jc w:val="both"/>
+      </w:pPr>
+      <w:r>
+        <w:t xml:space="preserve">R: </w:t>
+      </w:r>
+      <w:r>
+        <w:t>Além de promover a rapidez nos serviços rotineiros, o sistema permite o fácil acesso a informações de vendas anteriores e eliminação de erros na entrada de dados facilitando o atendimento ao cliente.</w:t>
+      </w:r>
+    </w:p>
+    <w:p>
+      <w:pPr>
+        <w:pStyle w:val="PargrafodaLista"/>
+        <w:jc w:val="both"/>
+      </w:pPr>
+      <w:bookmarkStart w:id="0" w:name="_GoBack"/>
+      <w:bookmarkEnd w:id="0"/>
     </w:p>
     <w:p>
       <w:pPr>
@@ -1553,10 +1908,45 @@
           <w:ilvl w:val="0"/>
           <w:numId w:val="2"/>
         </w:numPr>
-      </w:pPr>
-      <w:r>
+        <w:jc w:val="both"/>
+        <w:rPr>
+          <w:b/>
+          <w:bCs/>
+        </w:rPr>
+      </w:pPr>
+      <w:r>
+        <w:rPr>
+          <w:b/>
+          <w:bCs/>
+        </w:rPr>
         <w:t>Quais são as vantagens que o sistema irá trazer para a área de TI?</w:t>
       </w:r>
+    </w:p>
+    <w:p>
+      <w:pPr>
+        <w:pStyle w:val="PargrafodaLista"/>
+        <w:jc w:val="both"/>
+      </w:pPr>
+      <w:r>
+        <w:t xml:space="preserve">R: </w:t>
+      </w:r>
+      <w:r>
+        <w:t xml:space="preserve">A área de TI terá uma comunicação </w:t>
+      </w:r>
+      <w:proofErr w:type="spellStart"/>
+      <w:r>
+        <w:t>rapida</w:t>
+      </w:r>
+      <w:proofErr w:type="spellEnd"/>
+      <w:r>
+        <w:t xml:space="preserve"> e limpa para a resolução de problemas que possam ocorrer em relação ao tratamento de dados e possíveis problemas com a usabilidade e a integridade do sistema.</w:t>
+      </w:r>
+    </w:p>
+    <w:p>
+      <w:pPr>
+        <w:pStyle w:val="PargrafodaLista"/>
+        <w:jc w:val="both"/>
+      </w:pPr>
     </w:p>
     <w:p>
       <w:pPr>
@@ -1565,9 +1955,50 @@
           <w:ilvl w:val="0"/>
           <w:numId w:val="2"/>
         </w:numPr>
-      </w:pPr>
-      <w:r>
+        <w:jc w:val="both"/>
+        <w:rPr>
+          <w:b/>
+          <w:bCs/>
+        </w:rPr>
+      </w:pPr>
+      <w:r>
+        <w:rPr>
+          <w:b/>
+          <w:bCs/>
+        </w:rPr>
         <w:t>Quais são as vantagens que o sistema irá trazer para os gerentes globais?</w:t>
+      </w:r>
+    </w:p>
+    <w:p>
+      <w:pPr>
+        <w:pStyle w:val="PargrafodaLista"/>
+        <w:jc w:val="both"/>
+      </w:pPr>
+      <w:r>
+        <w:t>O sistema, poderá trazer diversas vantagens para os gerentes globais como: facilidade de acesso, caso queiram promover o sistema com mais funcionalidades, patrocínios ou ate mesmo a venda do mesmo para outras empresas. De maneira ger</w:t>
+      </w:r>
+      <w:r>
+        <w:t>al</w:t>
+      </w:r>
+      <w:r>
+        <w:t xml:space="preserve"> um sistema web é “praticamente” perfeito, pois conta com diversas funcionalidades e é completamente acessível a todos</w:t>
+      </w:r>
+      <w:r>
+        <w:t xml:space="preserve"> </w:t>
+      </w:r>
+      <w:proofErr w:type="gramStart"/>
+      <w:r>
+        <w:t xml:space="preserve">de </w:t>
+      </w:r>
+      <w:r>
+        <w:t xml:space="preserve"> fácil</w:t>
+      </w:r>
+      <w:proofErr w:type="gramEnd"/>
+      <w:r>
+        <w:t xml:space="preserve"> suporte</w:t>
+      </w:r>
+      <w:r>
+        <w:t xml:space="preserve"> e isso trará muitas vantagens e benefícios tanto para os desenvolvedores, tanto para os gerentes globais. </w:t>
       </w:r>
     </w:p>
     <w:sectPr>
@@ -1581,7 +2012,7 @@
 </file>
 
 <file path=word/numbering.xml><?xml version="1.0" encoding="utf-8"?>
-<w:numbering xmlns:wpc="http://schemas.microsoft.com/office/word/2010/wordprocessingCanvas" xmlns:mc="http://schemas.openxmlformats.org/markup-compatibility/2006" xmlns:o="urn:schemas-microsoft-com:office:office" xmlns:r="http://schemas.openxmlformats.org/officeDocument/2006/relationships" xmlns:m="http://schemas.openxmlformats.org/officeDocument/2006/math" xmlns:v="urn:schemas-microsoft-com:vml" xmlns:wp14="http://schemas.microsoft.com/office/word/2010/wordprocessingDrawing" xmlns:wp="http://schemas.openxmlformats.org/drawingml/2006/wordprocessingDrawing" xmlns:w10="urn:schemas-microsoft-com:office:word" xmlns:w="http://schemas.openxmlformats.org/wordprocessingml/2006/main" xmlns:w14="http://schemas.microsoft.com/office/word/2010/wordml" xmlns:w15="http://schemas.microsoft.com/office/word/2012/wordml" xmlns:wpg="http://schemas.microsoft.com/office/word/2010/wordprocessingGroup" xmlns:wpi="http://schemas.microsoft.com/office/word/2010/wordprocessingInk" xmlns:wne="http://schemas.microsoft.com/office/word/2006/wordml" xmlns:wps="http://schemas.microsoft.com/office/word/2010/wordprocessingShape" mc:Ignorable="w14 w15 wp14">
+<w:numbering xmlns:wpc="http://schemas.microsoft.com/office/word/2010/wordprocessingCanvas" xmlns:cx="http://schemas.microsoft.com/office/drawing/2014/chartex" xmlns:cx1="http://schemas.microsoft.com/office/drawing/2015/9/8/chartex" xmlns:cx2="http://schemas.microsoft.com/office/drawing/2015/10/21/chartex" xmlns:cx3="http://schemas.microsoft.com/office/drawing/2016/5/9/chartex" xmlns:cx4="http://schemas.microsoft.com/office/drawing/2016/5/10/chartex" xmlns:cx5="http://schemas.microsoft.com/office/drawing/2016/5/11/chartex" xmlns:cx6="http://schemas.microsoft.com/office/drawing/2016/5/12/chartex" xmlns:cx7="http://schemas.microsoft.com/office/drawing/2016/5/13/chartex" xmlns:cx8="http://schemas.microsoft.com/office/drawing/2016/5/14/chartex" xmlns:mc="http://schemas.openxmlformats.org/markup-compatibility/2006" xmlns:aink="http://schemas.microsoft.com/office/drawing/2016/ink" xmlns:am3d="http://schemas.microsoft.com/office/drawing/2017/model3d" xmlns:o="urn:schemas-microsoft-com:office:office" xmlns:r="http://schemas.openxmlformats.org/officeDocument/2006/relationships" xmlns:m="http://schemas.openxmlformats.org/officeDocument/2006/math" xmlns:v="urn:schemas-microsoft-com:vml" xmlns:wp14="http://schemas.microsoft.com/office/word/2010/wordprocessingDrawing" xmlns:wp="http://schemas.openxmlformats.org/drawingml/2006/wordprocessingDrawing" xmlns:w10="urn:schemas-microsoft-com:office:word" xmlns:w="http://schemas.openxmlformats.org/wordprocessingml/2006/main" xmlns:w14="http://schemas.microsoft.com/office/word/2010/wordml" xmlns:w15="http://schemas.microsoft.com/office/word/2012/wordml" xmlns:w16cex="http://schemas.microsoft.com/office/word/2018/wordml/cex" xmlns:w16cid="http://schemas.microsoft.com/office/word/2016/wordml/cid" xmlns:w16="http://schemas.microsoft.com/office/word/2018/wordml" xmlns:w16se="http://schemas.microsoft.com/office/word/2015/wordml/symex" xmlns:wpg="http://schemas.microsoft.com/office/word/2010/wordprocessingGroup" xmlns:wpi="http://schemas.microsoft.com/office/word/2010/wordprocessingInk" xmlns:wne="http://schemas.microsoft.com/office/word/2006/wordml" xmlns:wps="http://schemas.microsoft.com/office/word/2010/wordprocessingShape" mc:Ignorable="w14 w15 w16se w16cid w16 w16cex wp14">
   <w:abstractNum w:abstractNumId="0" w15:restartNumberingAfterBreak="0">
     <w:nsid w:val="136B2408"/>
     <w:multiLevelType w:val="hybridMultilevel"/>
@@ -1764,7 +2195,7 @@
 </file>
 
 <file path=word/styles.xml><?xml version="1.0" encoding="utf-8"?>
-<w:styles xmlns:mc="http://schemas.openxmlformats.org/markup-compatibility/2006" xmlns:r="http://schemas.openxmlformats.org/officeDocument/2006/relationships" xmlns:w="http://schemas.openxmlformats.org/wordprocessingml/2006/main" xmlns:w14="http://schemas.microsoft.com/office/word/2010/wordml" xmlns:w15="http://schemas.microsoft.com/office/word/2012/wordml" mc:Ignorable="w14 w15">
+<w:styles xmlns:mc="http://schemas.openxmlformats.org/markup-compatibility/2006" xmlns:r="http://schemas.openxmlformats.org/officeDocument/2006/relationships" xmlns:w="http://schemas.openxmlformats.org/wordprocessingml/2006/main" xmlns:w14="http://schemas.microsoft.com/office/word/2010/wordml" xmlns:w15="http://schemas.microsoft.com/office/word/2012/wordml" xmlns:w16cex="http://schemas.microsoft.com/office/word/2018/wordml/cex" xmlns:w16cid="http://schemas.microsoft.com/office/word/2016/wordml/cid" xmlns:w16="http://schemas.microsoft.com/office/word/2018/wordml" xmlns:w16se="http://schemas.microsoft.com/office/word/2015/wordml/symex" mc:Ignorable="w14 w15 w16se w16cid w16 w16cex">
   <w:docDefaults>
     <w:rPrDefault>
       <w:rPr>
@@ -1780,7 +2211,7 @@
       </w:pPr>
     </w:pPrDefault>
   </w:docDefaults>
-  <w:latentStyles w:defLockedState="0" w:defUIPriority="99" w:defSemiHidden="0" w:defUnhideWhenUsed="0" w:defQFormat="0" w:count="371">
+  <w:latentStyles w:defLockedState="0" w:defUIPriority="99" w:defSemiHidden="0" w:defUnhideWhenUsed="0" w:defQFormat="0" w:count="376">
     <w:lsdException w:name="Normal" w:uiPriority="0" w:qFormat="1"/>
     <w:lsdException w:name="heading 1" w:uiPriority="9" w:qFormat="1"/>
     <w:lsdException w:name="heading 2" w:semiHidden="1" w:uiPriority="9" w:unhideWhenUsed="1" w:qFormat="1"/>
@@ -2152,6 +2583,11 @@
     <w:lsdException w:name="List Table 5 Dark Accent 6" w:uiPriority="50"/>
     <w:lsdException w:name="List Table 6 Colorful Accent 6" w:uiPriority="51"/>
     <w:lsdException w:name="List Table 7 Colorful Accent 6" w:uiPriority="52"/>
+    <w:lsdException w:name="Mention" w:semiHidden="1" w:unhideWhenUsed="1"/>
+    <w:lsdException w:name="Smart Hyperlink" w:semiHidden="1" w:unhideWhenUsed="1"/>
+    <w:lsdException w:name="Hashtag" w:semiHidden="1" w:unhideWhenUsed="1"/>
+    <w:lsdException w:name="Unresolved Mention" w:semiHidden="1" w:unhideWhenUsed="1"/>
+    <w:lsdException w:name="Smart Link" w:semiHidden="1" w:unhideWhenUsed="1"/>
   </w:latentStyles>
   <w:style w:type="paragraph" w:default="1" w:styleId="Normal">
     <w:name w:val="Normal"/>

</xml_diff>